<commit_message>
Pflichtenheft akuell, Doku aktuell, Panda Bilder
</commit_message>
<xml_diff>
--- a/Dokumentation.docx
+++ b/Dokumentation.docx
@@ -341,8 +341,13 @@
         </w:numPr>
       </w:pPr>
       <w:r>
-        <w:t>nächster Schritt: Side – scrolling</w:t>
-      </w:r>
+        <w:t xml:space="preserve">nächster Schritt: Side – </w:t>
+      </w:r>
+      <w:proofErr w:type="spellStart"/>
+      <w:r>
+        <w:t>scrolling</w:t>
+      </w:r>
+      <w:proofErr w:type="spellEnd"/>
       <w:r>
         <w:br w:type="page"/>
       </w:r>
@@ -370,7 +375,15 @@
         </w:numPr>
       </w:pPr>
       <w:r>
-        <w:t>Side – scrolling programmiert</w:t>
+        <w:t xml:space="preserve">Side – </w:t>
+      </w:r>
+      <w:proofErr w:type="spellStart"/>
+      <w:r>
+        <w:t>scrolling</w:t>
+      </w:r>
+      <w:proofErr w:type="spellEnd"/>
+      <w:r>
+        <w:t xml:space="preserve"> programmiert</w:t>
       </w:r>
     </w:p>
     <w:p>
@@ -394,7 +407,15 @@
         </w:numPr>
       </w:pPr>
       <w:r>
-        <w:t>Side scrolling funktioniert einwandfrei</w:t>
+        <w:t xml:space="preserve">Side </w:t>
+      </w:r>
+      <w:proofErr w:type="spellStart"/>
+      <w:r>
+        <w:t>scrolling</w:t>
+      </w:r>
+      <w:proofErr w:type="spellEnd"/>
+      <w:r>
+        <w:t xml:space="preserve"> funktioniert einwandfrei</w:t>
       </w:r>
     </w:p>
     <w:p/>
@@ -521,7 +542,31 @@
         </w:numPr>
       </w:pPr>
       <w:r>
-        <w:t xml:space="preserve">Überlegung, wegen mögliche Cheats bzw. Easter Eggs im Spiel </w:t>
+        <w:t xml:space="preserve">Überlegung, wegen mögliche </w:t>
+      </w:r>
+      <w:proofErr w:type="spellStart"/>
+      <w:r>
+        <w:t>Cheats</w:t>
+      </w:r>
+      <w:proofErr w:type="spellEnd"/>
+      <w:r>
+        <w:t xml:space="preserve"> bzw. </w:t>
+      </w:r>
+      <w:proofErr w:type="spellStart"/>
+      <w:r>
+        <w:t>Easter</w:t>
+      </w:r>
+      <w:proofErr w:type="spellEnd"/>
+      <w:r>
+        <w:t xml:space="preserve"> </w:t>
+      </w:r>
+      <w:proofErr w:type="spellStart"/>
+      <w:r>
+        <w:t>Eggs</w:t>
+      </w:r>
+      <w:proofErr w:type="spellEnd"/>
+      <w:r>
+        <w:t xml:space="preserve"> im Spiel </w:t>
       </w:r>
     </w:p>
     <w:p/>
@@ -547,7 +592,15 @@
         </w:numPr>
       </w:pPr>
       <w:r>
-        <w:t>Memory – Usage: wie viel Speicherplatz benötigt wird</w:t>
+        <w:t xml:space="preserve">Memory – </w:t>
+      </w:r>
+      <w:proofErr w:type="spellStart"/>
+      <w:r>
+        <w:t>Usage</w:t>
+      </w:r>
+      <w:proofErr w:type="spellEnd"/>
+      <w:r>
+        <w:t>: wie viel Speicherplatz benötigt wird</w:t>
       </w:r>
     </w:p>
     <w:p>
@@ -685,6 +738,55 @@
       </w:r>
       <w:r>
         <w:t xml:space="preserve"> Player soll anschließend die Waffe tragen</w:t>
+      </w:r>
+    </w:p>
+    <w:p>
+      <w:pPr>
+        <w:rPr>
+          <w:b/>
+        </w:rPr>
+      </w:pPr>
+      <w:r>
+        <w:rPr>
+          <w:b/>
+        </w:rPr>
+        <w:t xml:space="preserve">22.1.2014 </w:t>
+      </w:r>
+    </w:p>
+    <w:p>
+      <w:pPr>
+        <w:pStyle w:val="Listenabsatz"/>
+        <w:numPr>
+          <w:ilvl w:val="0"/>
+          <w:numId w:val="11"/>
+        </w:numPr>
+      </w:pPr>
+      <w:r>
+        <w:t>KI – Enemy programmiert</w:t>
+      </w:r>
+    </w:p>
+    <w:p>
+      <w:pPr>
+        <w:pStyle w:val="Listenabsatz"/>
+        <w:numPr>
+          <w:ilvl w:val="0"/>
+          <w:numId w:val="11"/>
+        </w:numPr>
+      </w:pPr>
+      <w:r>
+        <w:t>Klasse Panda weiterprogrammiert</w:t>
+      </w:r>
+    </w:p>
+    <w:p>
+      <w:pPr>
+        <w:pStyle w:val="Listenabsatz"/>
+        <w:numPr>
+          <w:ilvl w:val="0"/>
+          <w:numId w:val="11"/>
+        </w:numPr>
+      </w:pPr>
+      <w:r>
+        <w:t>Gedanken über Präsentation gemacht (power point?)</w:t>
       </w:r>
     </w:p>
     <w:p/>
@@ -1494,6 +1596,119 @@
     </w:lvl>
   </w:abstractNum>
   <w:abstractNum w:abstractNumId="7">
+    <w:nsid w:val="5BF0502A"/>
+    <w:multiLevelType w:val="hybridMultilevel"/>
+    <w:tmpl w:val="592ED2B0"/>
+    <w:lvl w:ilvl="0" w:tplc="0C070001">
+      <w:start w:val="1"/>
+      <w:numFmt w:val="bullet"/>
+      <w:lvlText w:val=""/>
+      <w:lvlJc w:val="left"/>
+      <w:pPr>
+        <w:ind w:left="720" w:hanging="360"/>
+      </w:pPr>
+      <w:rPr>
+        <w:rFonts w:ascii="Symbol" w:hAnsi="Symbol" w:hint="default"/>
+      </w:rPr>
+    </w:lvl>
+    <w:lvl w:ilvl="1" w:tplc="0C070003" w:tentative="1">
+      <w:start w:val="1"/>
+      <w:numFmt w:val="bullet"/>
+      <w:lvlText w:val="o"/>
+      <w:lvlJc w:val="left"/>
+      <w:pPr>
+        <w:ind w:left="1440" w:hanging="360"/>
+      </w:pPr>
+      <w:rPr>
+        <w:rFonts w:ascii="Courier New" w:hAnsi="Courier New" w:cs="Courier New" w:hint="default"/>
+      </w:rPr>
+    </w:lvl>
+    <w:lvl w:ilvl="2" w:tplc="0C070005" w:tentative="1">
+      <w:start w:val="1"/>
+      <w:numFmt w:val="bullet"/>
+      <w:lvlText w:val=""/>
+      <w:lvlJc w:val="left"/>
+      <w:pPr>
+        <w:ind w:left="2160" w:hanging="360"/>
+      </w:pPr>
+      <w:rPr>
+        <w:rFonts w:ascii="Wingdings" w:hAnsi="Wingdings" w:hint="default"/>
+      </w:rPr>
+    </w:lvl>
+    <w:lvl w:ilvl="3" w:tplc="0C070001" w:tentative="1">
+      <w:start w:val="1"/>
+      <w:numFmt w:val="bullet"/>
+      <w:lvlText w:val=""/>
+      <w:lvlJc w:val="left"/>
+      <w:pPr>
+        <w:ind w:left="2880" w:hanging="360"/>
+      </w:pPr>
+      <w:rPr>
+        <w:rFonts w:ascii="Symbol" w:hAnsi="Symbol" w:hint="default"/>
+      </w:rPr>
+    </w:lvl>
+    <w:lvl w:ilvl="4" w:tplc="0C070003" w:tentative="1">
+      <w:start w:val="1"/>
+      <w:numFmt w:val="bullet"/>
+      <w:lvlText w:val="o"/>
+      <w:lvlJc w:val="left"/>
+      <w:pPr>
+        <w:ind w:left="3600" w:hanging="360"/>
+      </w:pPr>
+      <w:rPr>
+        <w:rFonts w:ascii="Courier New" w:hAnsi="Courier New" w:cs="Courier New" w:hint="default"/>
+      </w:rPr>
+    </w:lvl>
+    <w:lvl w:ilvl="5" w:tplc="0C070005" w:tentative="1">
+      <w:start w:val="1"/>
+      <w:numFmt w:val="bullet"/>
+      <w:lvlText w:val=""/>
+      <w:lvlJc w:val="left"/>
+      <w:pPr>
+        <w:ind w:left="4320" w:hanging="360"/>
+      </w:pPr>
+      <w:rPr>
+        <w:rFonts w:ascii="Wingdings" w:hAnsi="Wingdings" w:hint="default"/>
+      </w:rPr>
+    </w:lvl>
+    <w:lvl w:ilvl="6" w:tplc="0C070001" w:tentative="1">
+      <w:start w:val="1"/>
+      <w:numFmt w:val="bullet"/>
+      <w:lvlText w:val=""/>
+      <w:lvlJc w:val="left"/>
+      <w:pPr>
+        <w:ind w:left="5040" w:hanging="360"/>
+      </w:pPr>
+      <w:rPr>
+        <w:rFonts w:ascii="Symbol" w:hAnsi="Symbol" w:hint="default"/>
+      </w:rPr>
+    </w:lvl>
+    <w:lvl w:ilvl="7" w:tplc="0C070003" w:tentative="1">
+      <w:start w:val="1"/>
+      <w:numFmt w:val="bullet"/>
+      <w:lvlText w:val="o"/>
+      <w:lvlJc w:val="left"/>
+      <w:pPr>
+        <w:ind w:left="5760" w:hanging="360"/>
+      </w:pPr>
+      <w:rPr>
+        <w:rFonts w:ascii="Courier New" w:hAnsi="Courier New" w:cs="Courier New" w:hint="default"/>
+      </w:rPr>
+    </w:lvl>
+    <w:lvl w:ilvl="8" w:tplc="0C070005" w:tentative="1">
+      <w:start w:val="1"/>
+      <w:numFmt w:val="bullet"/>
+      <w:lvlText w:val=""/>
+      <w:lvlJc w:val="left"/>
+      <w:pPr>
+        <w:ind w:left="6480" w:hanging="360"/>
+      </w:pPr>
+      <w:rPr>
+        <w:rFonts w:ascii="Wingdings" w:hAnsi="Wingdings" w:hint="default"/>
+      </w:rPr>
+    </w:lvl>
+  </w:abstractNum>
+  <w:abstractNum w:abstractNumId="8">
     <w:nsid w:val="67D7697B"/>
     <w:multiLevelType w:val="hybridMultilevel"/>
     <w:tmpl w:val="D6BC6334"/>
@@ -1606,7 +1821,7 @@
       </w:rPr>
     </w:lvl>
   </w:abstractNum>
-  <w:abstractNum w:abstractNumId="8">
+  <w:abstractNum w:abstractNumId="9">
     <w:nsid w:val="6CD15D15"/>
     <w:multiLevelType w:val="hybridMultilevel"/>
     <w:tmpl w:val="8C8080C4"/>
@@ -1719,7 +1934,7 @@
       </w:rPr>
     </w:lvl>
   </w:abstractNum>
-  <w:abstractNum w:abstractNumId="9">
+  <w:abstractNum w:abstractNumId="10">
     <w:nsid w:val="7FE71D19"/>
     <w:multiLevelType w:val="hybridMultilevel"/>
     <w:tmpl w:val="002867B2"/>
@@ -1833,16 +2048,16 @@
     </w:lvl>
   </w:abstractNum>
   <w:num w:numId="1">
-    <w:abstractNumId w:val="7"/>
+    <w:abstractNumId w:val="8"/>
   </w:num>
   <w:num w:numId="2">
     <w:abstractNumId w:val="5"/>
   </w:num>
   <w:num w:numId="3">
-    <w:abstractNumId w:val="9"/>
+    <w:abstractNumId w:val="10"/>
   </w:num>
   <w:num w:numId="4">
-    <w:abstractNumId w:val="8"/>
+    <w:abstractNumId w:val="9"/>
   </w:num>
   <w:num w:numId="5">
     <w:abstractNumId w:val="4"/>
@@ -1861,6 +2076,9 @@
   </w:num>
   <w:num w:numId="10">
     <w:abstractNumId w:val="1"/>
+  </w:num>
+  <w:num w:numId="11">
+    <w:abstractNumId w:val="7"/>
   </w:num>
 </w:numbering>
 </file>
@@ -2374,7 +2592,7 @@
 </file>
 
 <file path=customXml/itemProps1.xml><?xml version="1.0" encoding="utf-8"?>
-<ds:datastoreItem xmlns:ds="http://schemas.openxmlformats.org/officeDocument/2006/customXml" ds:itemID="{F0595964-1100-4B0A-AB62-AB4E2DF29B41}">
+<ds:datastoreItem xmlns:ds="http://schemas.openxmlformats.org/officeDocument/2006/customXml" ds:itemID="{2BE1ED49-C6E1-469B-81B5-BAA29F269962}">
   <ds:schemaRefs>
     <ds:schemaRef ds:uri="http://schemas.openxmlformats.org/officeDocument/2006/bibliography"/>
   </ds:schemaRefs>

</xml_diff>